<commit_message>
Changed 2015 table labels
</commit_message>
<xml_diff>
--- a/results/tables/2014_onwards/disease-communicable_contrasts_filt.docx
+++ b/results/tables/2014_onwards/disease-communicable_contrasts_filt.docx
@@ -1206,25 +1206,6 @@
       <w:jc w:val="center"/>
     </w:pPr>
   </w:style>
-  <w:style w:customStyle="1" w:styleId="AbstractTitle" w:type="paragraph">
-    <w:name w:val="Abstract Title"/>
-    <w:basedOn w:val="Normal"/>
-    <w:next w:val="Abstract"/>
-    <w:qFormat/>
-    <w:pPr>
-      <w:keepNext/>
-      <w:keepLines/>
-      <w:jc w:val="center"/>
-      <w:spacing w:after="0" w:before="300"/>
-    </w:pPr>
-    <w:rPr>
-      <w:sz w:val="20"/>
-      <w:szCs w:val="20"/>
-      <w:b/>
-      <w:color w:val="345A8A"/>
-      &gt;
-    </w:rPr>
-  </w:style>
   <w:style w:customStyle="1" w:styleId="Abstract" w:type="paragraph">
     <w:name w:val="Abstract"/>
     <w:basedOn w:val="Normal"/>
@@ -1233,7 +1214,7 @@
     <w:pPr>
       <w:keepNext/>
       <w:keepLines/>
-      <w:spacing w:after="300" w:before="100"/>
+      <w:spacing w:after="300" w:before="300"/>
     </w:pPr>
     <w:rPr>
       <w:sz w:val="20"/>
@@ -1455,18 +1436,6 @@
     <w:uiPriority w:val="9"/>
     <w:unhideWhenUsed/>
     <w:qFormat/>
-  </w:style>
-  <w:style w:styleId="FootnoteBlockText" w:type="paragraph">
-    <w:name w:val="Footnote Block Text"/>
-    <w:basedOn w:val="Footnote Text"/>
-    <w:next w:val="Footnote Text"/>
-    <w:uiPriority w:val="9"/>
-    <w:unhideWhenUsed/>
-    <w:qFormat/>
-    <w:pPr>
-      <w:spacing w:after="100" w:before="100"/>
-      <w:ind w:firstLine="0" w:left="480" w:right="480"/>
-    </w:pPr>
   </w:style>
   <w:style w:default="1" w:styleId="DefaultParagraphFont" w:type="character">
     <w:name w:val="Default Paragraph Font"/>

</xml_diff>